<commit_message>
Added Proposals And A Research Paper.
</commit_message>
<xml_diff>
--- a/documentation/proposals/botgraph-proposal.docx
+++ b/documentation/proposals/botgraph-proposal.docx
@@ -14,7 +14,7 @@
         <w:rPr>
           <w:lang w:val="en-GB"/>
         </w:rPr>
-        <w:t>Botgraph revised</w:t>
+        <w:t>Botgraph</w:t>
       </w:r>
     </w:p>
     <w:p>
@@ -336,8 +336,6 @@
           <w:r>
             <w:t>Table of Contents</w:t>
           </w:r>
-          <w:bookmarkStart w:id="0" w:name="_GoBack"/>
-          <w:bookmarkEnd w:id="0"/>
         </w:p>
         <w:p>
           <w:pPr>
@@ -976,7 +974,7 @@
           <w:lang w:val="en-GB"/>
         </w:rPr>
       </w:pPr>
-      <w:bookmarkStart w:id="1" w:name="_Toc4592601"/>
+      <w:bookmarkStart w:id="0" w:name="_Toc4592601"/>
       <w:r>
         <w:rPr>
           <w:b/>
@@ -994,7 +992,7 @@
         </w:rPr>
         <w:t>argon</w:t>
       </w:r>
-      <w:bookmarkEnd w:id="1"/>
+      <w:bookmarkEnd w:id="0"/>
     </w:p>
     <w:p>
       <w:pPr>
@@ -2416,7 +2414,7 @@
           <w:lang w:val="en-GB"/>
         </w:rPr>
       </w:pPr>
-      <w:bookmarkStart w:id="2" w:name="_Toc4592602"/>
+      <w:bookmarkStart w:id="1" w:name="_Toc4592602"/>
       <w:r>
         <w:rPr>
           <w:b/>
@@ -2425,7 +2423,7 @@
         </w:rPr>
         <w:t>Problem Statement</w:t>
       </w:r>
-      <w:bookmarkEnd w:id="2"/>
+      <w:bookmarkEnd w:id="1"/>
     </w:p>
     <w:p>
       <w:pPr>
@@ -2437,7 +2435,7 @@
           <w:lang w:val="en-GB"/>
         </w:rPr>
       </w:pPr>
-      <w:bookmarkStart w:id="3" w:name="_Toc4592603"/>
+      <w:bookmarkStart w:id="2" w:name="_Toc4592603"/>
       <w:r>
         <w:rPr>
           <w:b/>
@@ -2445,222 +2443,345 @@
           <w:lang w:val="en-GB"/>
         </w:rPr>
         <w:t>Introduction</w:t>
+      </w:r>
+      <w:bookmarkEnd w:id="2"/>
+    </w:p>
+    <w:p>
+      <w:pPr>
+        <w:jc w:val="both"/>
+        <w:rPr>
+          <w:b/>
+          <w:sz w:val="24"/>
+          <w:lang w:val="en-GB"/>
+        </w:rPr>
+      </w:pPr>
+      <w:r>
+        <w:rPr>
+          <w:sz w:val="24"/>
+          <w:lang w:val="en-GB"/>
+        </w:rPr>
+        <w:t xml:space="preserve">In 2016, Incapsula, A cloud-based application delivery platform generated a report regarding its internet traffic and found out that 51.8% of its traffic came from automated web bots including search engines, price scrappers, and viruses which cause </w:t>
+      </w:r>
+      <w:r>
+        <w:rPr>
+          <w:b/>
+          <w:sz w:val="24"/>
+          <w:lang w:val="en-GB"/>
+        </w:rPr>
+        <w:t>DDoS</w:t>
+      </w:r>
+      <w:r>
+        <w:rPr>
+          <w:b/>
+          <w:sz w:val="24"/>
+          <w:lang w:val="en-GB"/>
+        </w:rPr>
+        <w:t xml:space="preserve"> </w:t>
+      </w:r>
+      <w:r>
+        <w:rPr>
+          <w:sz w:val="24"/>
+          <w:lang w:val="en-GB"/>
+        </w:rPr>
+        <w:t>attacks.</w:t>
+      </w:r>
+      <w:r>
+        <w:rPr>
+          <w:b/>
+          <w:sz w:val="24"/>
+          <w:lang w:val="en-GB"/>
+        </w:rPr>
+        <w:t xml:space="preserve"> </w:t>
+      </w:r>
+      <w:r>
+        <w:rPr>
+          <w:rStyle w:val="fontstyle01"/>
+          <w:rFonts w:asciiTheme="minorHAnsi" w:hAnsiTheme="minorHAnsi" w:cstheme="minorHAnsi"/>
+          <w:sz w:val="24"/>
+        </w:rPr>
+        <w:t>These bots not only</w:t>
+      </w:r>
+      <w:r>
+        <w:rPr>
+          <w:rStyle w:val="fontstyle01"/>
+          <w:rFonts w:asciiTheme="minorHAnsi" w:hAnsiTheme="minorHAnsi" w:cstheme="minorHAnsi"/>
+          <w:sz w:val="24"/>
+        </w:rPr>
+        <w:t xml:space="preserve"> </w:t>
+      </w:r>
+      <w:r>
+        <w:rPr>
+          <w:rStyle w:val="fontstyle01"/>
+          <w:rFonts w:asciiTheme="minorHAnsi" w:hAnsiTheme="minorHAnsi" w:cstheme="minorHAnsi"/>
+          <w:sz w:val="24"/>
+        </w:rPr>
+        <w:t>cause the</w:t>
+      </w:r>
+      <w:r>
+        <w:rPr>
+          <w:rFonts w:cstheme="minorHAnsi"/>
+          <w:color w:val="000000"/>
+          <w:sz w:val="24"/>
+        </w:rPr>
+        <w:t xml:space="preserve"> </w:t>
+      </w:r>
+      <w:r>
+        <w:rPr>
+          <w:rStyle w:val="fontstyle01"/>
+          <w:rFonts w:asciiTheme="minorHAnsi" w:hAnsiTheme="minorHAnsi" w:cstheme="minorHAnsi"/>
+          <w:sz w:val="24"/>
+        </w:rPr>
+        <w:t>leakage of business data, but also consume significant bandwidth and server overload.</w:t>
+      </w:r>
+    </w:p>
+    <w:p>
+      <w:pPr>
+        <w:jc w:val="both"/>
+        <w:rPr>
+          <w:b/>
+          <w:sz w:val="24"/>
+          <w:lang w:val="en-GB"/>
+        </w:rPr>
+      </w:pPr>
+      <w:r>
+        <w:rPr>
+          <w:b/>
+          <w:sz w:val="24"/>
+          <w:lang w:val="en-GB"/>
+        </w:rPr>
+        <w:t>Bots</w:t>
+      </w:r>
+      <w:r>
+        <w:rPr>
+          <w:b/>
+          <w:sz w:val="24"/>
+          <w:lang w:val="en-GB"/>
+        </w:rPr>
+        <w:t xml:space="preserve"> </w:t>
+      </w:r>
+      <w:r>
+        <w:rPr>
+          <w:sz w:val="24"/>
+          <w:lang w:val="en-GB"/>
+        </w:rPr>
+        <w:t xml:space="preserve">have been blamed for consuming a lot of internet traffic for some time now. Traditional bot detection studies focus on </w:t>
+      </w:r>
+      <w:r>
+        <w:rPr>
+          <w:b/>
+          <w:sz w:val="24"/>
+          <w:lang w:val="en-GB"/>
+        </w:rPr>
+        <w:t>signature-based</w:t>
+      </w:r>
+      <w:r>
+        <w:rPr>
+          <w:sz w:val="24"/>
+          <w:lang w:val="en-GB"/>
+        </w:rPr>
+        <w:t xml:space="preserve"> solutions but bots now forge identities to bypass detection through this method. There are </w:t>
+      </w:r>
+      <w:r>
+        <w:rPr>
+          <w:b/>
+          <w:sz w:val="24"/>
+          <w:lang w:val="en-GB"/>
+        </w:rPr>
+        <w:t>IP-based</w:t>
+      </w:r>
+      <w:r>
+        <w:rPr>
+          <w:sz w:val="24"/>
+          <w:lang w:val="en-GB"/>
+        </w:rPr>
+        <w:t xml:space="preserve"> solutions where each time a bot is detected the IP it corresponds to</w:t>
+      </w:r>
+      <w:r>
+        <w:rPr>
+          <w:sz w:val="24"/>
+          <w:lang w:val="en-GB"/>
+        </w:rPr>
+        <w:t>,</w:t>
+      </w:r>
+      <w:r>
+        <w:rPr>
+          <w:sz w:val="24"/>
+          <w:lang w:val="en-GB"/>
+        </w:rPr>
+        <w:t xml:space="preserve"> gets blacklisted but that introduces an unnecessary element of maintaining a database of blacklisted IPs. </w:t>
+      </w:r>
+      <w:r>
+        <w:rPr>
+          <w:sz w:val="24"/>
+          <w:lang w:val="en-GB"/>
+        </w:rPr>
+        <w:t>Also,</w:t>
+      </w:r>
+      <w:r>
+        <w:rPr>
+          <w:sz w:val="24"/>
+          <w:lang w:val="en-GB"/>
+        </w:rPr>
+        <w:t xml:space="preserve"> to bypass this, proxies and VPNs are easily available to mask and use an IP Address.</w:t>
+      </w:r>
+      <w:r>
+        <w:rPr>
+          <w:sz w:val="24"/>
+          <w:lang w:val="en-GB"/>
+        </w:rPr>
+        <w:t xml:space="preserve"> Detecti</w:t>
+      </w:r>
+      <w:r>
+        <w:rPr>
+          <w:sz w:val="24"/>
+          <w:lang w:val="en-GB"/>
+        </w:rPr>
+        <w:t>ng</w:t>
+      </w:r>
+      <w:r>
+        <w:rPr>
+          <w:sz w:val="24"/>
+          <w:lang w:val="en-GB"/>
+        </w:rPr>
+        <w:t xml:space="preserve"> things like mouse movement and using JavaScript validation engines can be </w:t>
+      </w:r>
+      <w:r>
+        <w:rPr>
+          <w:sz w:val="24"/>
+          <w:lang w:val="en-GB"/>
+        </w:rPr>
+        <w:t>done</w:t>
+      </w:r>
+      <w:r>
+        <w:rPr>
+          <w:sz w:val="24"/>
+          <w:lang w:val="en-GB"/>
+        </w:rPr>
+        <w:t xml:space="preserve"> but bots can now bypass all of this with the help of environments like </w:t>
+      </w:r>
+      <w:r>
+        <w:rPr>
+          <w:b/>
+          <w:sz w:val="24"/>
+          <w:lang w:val="en-GB"/>
+        </w:rPr>
+        <w:t>Headless Chrome.</w:t>
+      </w:r>
+    </w:p>
+    <w:p>
+      <w:pPr>
+        <w:pStyle w:val="Heading1"/>
+        <w:rPr>
+          <w:b/>
+          <w:sz w:val="32"/>
+          <w:lang w:val="en-GB"/>
+        </w:rPr>
+      </w:pPr>
+      <w:bookmarkStart w:id="3" w:name="_Toc4592604"/>
+      <w:r>
+        <w:rPr>
+          <w:b/>
+          <w:sz w:val="32"/>
+          <w:lang w:val="en-GB"/>
+        </w:rPr>
+        <w:t>Solution</w:t>
       </w:r>
       <w:bookmarkEnd w:id="3"/>
     </w:p>
     <w:p>
       <w:pPr>
-        <w:jc w:val="both"/>
+        <w:pStyle w:val="Heading2"/>
         <w:rPr>
           <w:b/>
           <w:sz w:val="24"/>
           <w:lang w:val="en-GB"/>
         </w:rPr>
       </w:pPr>
-      <w:r>
-        <w:rPr>
-          <w:sz w:val="24"/>
-          <w:lang w:val="en-GB"/>
-        </w:rPr>
-        <w:t xml:space="preserve">In 2016, Incapsula, A cloud-based application delivery platform generated a report regarding its internet traffic and found out that 51.8% of its traffic came from automated web bots including search engines, price scrappers, and viruses which cause </w:t>
-      </w:r>
-      <w:r>
-        <w:rPr>
-          <w:b/>
-          <w:sz w:val="24"/>
-          <w:lang w:val="en-GB"/>
-        </w:rPr>
-        <w:t>DDoS</w:t>
-      </w:r>
-      <w:r>
-        <w:rPr>
-          <w:b/>
-          <w:sz w:val="24"/>
-          <w:lang w:val="en-GB"/>
-        </w:rPr>
-        <w:t xml:space="preserve"> </w:t>
-      </w:r>
-      <w:r>
-        <w:rPr>
-          <w:sz w:val="24"/>
-          <w:lang w:val="en-GB"/>
-        </w:rPr>
-        <w:t>attacks.</w:t>
-      </w:r>
-      <w:r>
-        <w:rPr>
-          <w:b/>
-          <w:sz w:val="24"/>
-          <w:lang w:val="en-GB"/>
-        </w:rPr>
-        <w:t xml:space="preserve"> </w:t>
-      </w:r>
-      <w:r>
-        <w:rPr>
-          <w:rStyle w:val="fontstyle01"/>
-          <w:rFonts w:asciiTheme="minorHAnsi" w:hAnsiTheme="minorHAnsi" w:cstheme="minorHAnsi"/>
-          <w:sz w:val="24"/>
-        </w:rPr>
-        <w:t>These bots not only</w:t>
-      </w:r>
-      <w:r>
-        <w:rPr>
-          <w:rStyle w:val="fontstyle01"/>
-          <w:rFonts w:asciiTheme="minorHAnsi" w:hAnsiTheme="minorHAnsi" w:cstheme="minorHAnsi"/>
-          <w:sz w:val="24"/>
-        </w:rPr>
-        <w:t xml:space="preserve"> </w:t>
-      </w:r>
-      <w:r>
-        <w:rPr>
-          <w:rStyle w:val="fontstyle01"/>
-          <w:rFonts w:asciiTheme="minorHAnsi" w:hAnsiTheme="minorHAnsi" w:cstheme="minorHAnsi"/>
-          <w:sz w:val="24"/>
-        </w:rPr>
-        <w:t>cause the</w:t>
-      </w:r>
-      <w:r>
-        <w:rPr>
-          <w:rFonts w:cstheme="minorHAnsi"/>
-          <w:color w:val="000000"/>
-          <w:sz w:val="24"/>
-        </w:rPr>
-        <w:t xml:space="preserve"> </w:t>
-      </w:r>
-      <w:r>
-        <w:rPr>
-          <w:rStyle w:val="fontstyle01"/>
-          <w:rFonts w:asciiTheme="minorHAnsi" w:hAnsiTheme="minorHAnsi" w:cstheme="minorHAnsi"/>
-          <w:sz w:val="24"/>
-        </w:rPr>
-        <w:t>leakage of business data, but also consume significant bandwidth and server overload.</w:t>
-      </w:r>
+      <w:bookmarkStart w:id="4" w:name="_Toc4592605"/>
+      <w:r>
+        <w:rPr>
+          <w:b/>
+          <w:sz w:val="24"/>
+          <w:lang w:val="en-GB"/>
+        </w:rPr>
+        <w:t>Introduction</w:t>
+      </w:r>
+      <w:bookmarkEnd w:id="4"/>
     </w:p>
     <w:p>
       <w:pPr>
         <w:jc w:val="both"/>
         <w:rPr>
-          <w:b/>
           <w:sz w:val="24"/>
           <w:lang w:val="en-GB"/>
         </w:rPr>
       </w:pPr>
       <w:r>
         <w:rPr>
-          <w:b/>
-          <w:sz w:val="24"/>
-          <w:lang w:val="en-GB"/>
-        </w:rPr>
-        <w:t>Bots</w:t>
-      </w:r>
-      <w:r>
-        <w:rPr>
-          <w:b/>
-          <w:sz w:val="24"/>
-          <w:lang w:val="en-GB"/>
-        </w:rPr>
-        <w:t xml:space="preserve"> </w:t>
-      </w:r>
-      <w:r>
-        <w:rPr>
-          <w:sz w:val="24"/>
-          <w:lang w:val="en-GB"/>
-        </w:rPr>
-        <w:t xml:space="preserve">have been blamed for consuming a lot of internet traffic for some time now. Traditional bot detection studies focus on </w:t>
-      </w:r>
-      <w:r>
-        <w:rPr>
-          <w:b/>
-          <w:sz w:val="24"/>
-          <w:lang w:val="en-GB"/>
-        </w:rPr>
-        <w:t>signature-based</w:t>
-      </w:r>
-      <w:r>
-        <w:rPr>
-          <w:sz w:val="24"/>
-          <w:lang w:val="en-GB"/>
-        </w:rPr>
-        <w:t xml:space="preserve"> solutions but bots now forge identities to bypass detection through this method. There are </w:t>
-      </w:r>
-      <w:r>
-        <w:rPr>
-          <w:b/>
-          <w:sz w:val="24"/>
-          <w:lang w:val="en-GB"/>
-        </w:rPr>
-        <w:t>IP-based</w:t>
-      </w:r>
-      <w:r>
-        <w:rPr>
-          <w:sz w:val="24"/>
-          <w:lang w:val="en-GB"/>
-        </w:rPr>
-        <w:t xml:space="preserve"> solutions where each time a bot is detected the IP it corresponds to</w:t>
-      </w:r>
-      <w:r>
-        <w:rPr>
-          <w:sz w:val="24"/>
-          <w:lang w:val="en-GB"/>
-        </w:rPr>
-        <w:t>,</w:t>
-      </w:r>
-      <w:r>
-        <w:rPr>
-          <w:sz w:val="24"/>
-          <w:lang w:val="en-GB"/>
-        </w:rPr>
-        <w:t xml:space="preserve"> gets blacklisted but that introduces an unnecessary element of maintaining a database of blacklisted IPs. </w:t>
-      </w:r>
-      <w:r>
-        <w:rPr>
-          <w:sz w:val="24"/>
-          <w:lang w:val="en-GB"/>
-        </w:rPr>
-        <w:t>Also,</w:t>
-      </w:r>
-      <w:r>
-        <w:rPr>
-          <w:sz w:val="24"/>
-          <w:lang w:val="en-GB"/>
-        </w:rPr>
-        <w:t xml:space="preserve"> to bypass this, proxies and VPNs are easily available to mask and use an IP Address.</w:t>
-      </w:r>
-      <w:r>
-        <w:rPr>
-          <w:sz w:val="24"/>
-          <w:lang w:val="en-GB"/>
-        </w:rPr>
-        <w:t xml:space="preserve"> Detection things like mouse movement and using JavaScript validation engines can be used but bots can now bypass all of this with the help of environments like </w:t>
-      </w:r>
-      <w:r>
-        <w:rPr>
-          <w:b/>
-          <w:sz w:val="24"/>
-          <w:lang w:val="en-GB"/>
-        </w:rPr>
-        <w:t>Headless Chrome.</w:t>
-      </w:r>
-    </w:p>
-    <w:p>
-      <w:pPr>
-        <w:pStyle w:val="Heading1"/>
-        <w:rPr>
-          <w:b/>
-          <w:sz w:val="32"/>
-          <w:lang w:val="en-GB"/>
-        </w:rPr>
-      </w:pPr>
-      <w:bookmarkStart w:id="4" w:name="_Toc4592604"/>
-      <w:r>
-        <w:rPr>
-          <w:b/>
-          <w:sz w:val="32"/>
-          <w:lang w:val="en-GB"/>
-        </w:rPr>
-        <w:t>Solution</w:t>
-      </w:r>
-      <w:bookmarkEnd w:id="4"/>
+          <w:sz w:val="24"/>
+          <w:lang w:val="en-GB"/>
+        </w:rPr>
+        <w:t xml:space="preserve">Based on whether </w:t>
+      </w:r>
+      <w:r>
+        <w:rPr>
+          <w:b/>
+          <w:sz w:val="24"/>
+          <w:lang w:val="en-GB"/>
+        </w:rPr>
+        <w:t>authentication</w:t>
+      </w:r>
+      <w:r>
+        <w:rPr>
+          <w:sz w:val="24"/>
+          <w:lang w:val="en-GB"/>
+        </w:rPr>
+        <w:t xml:space="preserve"> is required or not, bots can be classified broadly into 2 categories: </w:t>
+      </w:r>
+      <w:r>
+        <w:rPr>
+          <w:b/>
+          <w:sz w:val="24"/>
+          <w:lang w:val="en-GB"/>
+        </w:rPr>
+        <w:t xml:space="preserve">social bots, </w:t>
+      </w:r>
+      <w:r>
+        <w:rPr>
+          <w:sz w:val="24"/>
+          <w:lang w:val="en-GB"/>
+        </w:rPr>
+        <w:t xml:space="preserve">which target social networks and </w:t>
+      </w:r>
+      <w:r>
+        <w:rPr>
+          <w:b/>
+          <w:sz w:val="24"/>
+          <w:lang w:val="en-GB"/>
+        </w:rPr>
+        <w:t xml:space="preserve">web bots, </w:t>
+      </w:r>
+      <w:r>
+        <w:rPr>
+          <w:sz w:val="24"/>
+          <w:lang w:val="en-GB"/>
+        </w:rPr>
+        <w:t>which target general websites.</w:t>
+      </w:r>
+      <w:r>
+        <w:rPr>
+          <w:sz w:val="24"/>
+          <w:lang w:val="en-GB"/>
+        </w:rPr>
+        <w:t xml:space="preserve"> Compared to social bots, web bots are harder to detect because unlike social networks, there is no concept like the user account in the web traffic, and for a cloud provider, there must be millions of websites providing distinct services to its customers. Therefore, to efficiently identify bots among the websites, a generalized approach must be formulated for heterogenous scenarios.</w:t>
+      </w:r>
+      <w:r>
+        <w:rPr>
+          <w:sz w:val="24"/>
+          <w:lang w:val="en-GB"/>
+        </w:rPr>
+        <w:br w:type="page"/>
+      </w:r>
     </w:p>
     <w:p>
       <w:pPr>
@@ -2671,102 +2792,7 @@
           <w:lang w:val="en-GB"/>
         </w:rPr>
       </w:pPr>
-      <w:bookmarkStart w:id="5" w:name="_Toc4592605"/>
-      <w:r>
-        <w:rPr>
-          <w:b/>
-          <w:sz w:val="24"/>
-          <w:lang w:val="en-GB"/>
-        </w:rPr>
-        <w:t>Introduction</w:t>
-      </w:r>
-      <w:bookmarkEnd w:id="5"/>
-    </w:p>
-    <w:p>
-      <w:pPr>
-        <w:jc w:val="both"/>
-        <w:rPr>
-          <w:sz w:val="24"/>
-          <w:lang w:val="en-GB"/>
-        </w:rPr>
-      </w:pPr>
-      <w:r>
-        <w:rPr>
-          <w:sz w:val="24"/>
-          <w:lang w:val="en-GB"/>
-        </w:rPr>
-        <w:t xml:space="preserve">Based on whether </w:t>
-      </w:r>
-      <w:r>
-        <w:rPr>
-          <w:b/>
-          <w:sz w:val="24"/>
-          <w:lang w:val="en-GB"/>
-        </w:rPr>
-        <w:t>authentication</w:t>
-      </w:r>
-      <w:r>
-        <w:rPr>
-          <w:sz w:val="24"/>
-          <w:lang w:val="en-GB"/>
-        </w:rPr>
-        <w:t xml:space="preserve"> is required or not, bots can be classified broadly into 2 categories: </w:t>
-      </w:r>
-      <w:r>
-        <w:rPr>
-          <w:b/>
-          <w:sz w:val="24"/>
-          <w:lang w:val="en-GB"/>
-        </w:rPr>
-        <w:t xml:space="preserve">social bots, </w:t>
-      </w:r>
-      <w:r>
-        <w:rPr>
-          <w:sz w:val="24"/>
-          <w:lang w:val="en-GB"/>
-        </w:rPr>
-        <w:t xml:space="preserve">which target social networks and </w:t>
-      </w:r>
-      <w:r>
-        <w:rPr>
-          <w:b/>
-          <w:sz w:val="24"/>
-          <w:lang w:val="en-GB"/>
-        </w:rPr>
-        <w:t xml:space="preserve">web bots, </w:t>
-      </w:r>
-      <w:r>
-        <w:rPr>
-          <w:sz w:val="24"/>
-          <w:lang w:val="en-GB"/>
-        </w:rPr>
-        <w:t>which target general websites.</w:t>
-      </w:r>
-      <w:r>
-        <w:rPr>
-          <w:sz w:val="24"/>
-          <w:lang w:val="en-GB"/>
-        </w:rPr>
-        <w:t xml:space="preserve"> Compared to social bots, web bots are harder to detect because unlike social networks, there is no concept like the user account in the web traffic, and for a cloud provider, there must be millions of websites providing distinct services to its customers. Therefore, to efficiently identify bots among the websites, a generalized approach must be formulated for heterogenous scenarios.</w:t>
-      </w:r>
-      <w:r>
-        <w:rPr>
-          <w:sz w:val="24"/>
-          <w:lang w:val="en-GB"/>
-        </w:rPr>
-        <w:br w:type="page"/>
-      </w:r>
-    </w:p>
-    <w:p>
-      <w:pPr>
-        <w:pStyle w:val="Heading2"/>
-        <w:rPr>
-          <w:b/>
-          <w:sz w:val="24"/>
-          <w:lang w:val="en-GB"/>
-        </w:rPr>
-      </w:pPr>
-      <w:bookmarkStart w:id="6" w:name="_Toc4592606"/>
+      <w:bookmarkStart w:id="5" w:name="_Toc4592606"/>
       <w:r>
         <w:rPr>
           <w:b/>
@@ -2784,7 +2810,7 @@
         </w:rPr>
         <w:t>rocedure</w:t>
       </w:r>
-      <w:bookmarkEnd w:id="6"/>
+      <w:bookmarkEnd w:id="5"/>
     </w:p>
     <w:p>
       <w:pPr>
@@ -3288,7 +3314,7 @@
           <w:lang w:val="en-GB"/>
         </w:rPr>
       </w:pPr>
-      <w:bookmarkStart w:id="7" w:name="_Toc4592607"/>
+      <w:bookmarkStart w:id="6" w:name="_Toc4592607"/>
       <w:r>
         <w:rPr>
           <w:b/>
@@ -3304,74 +3330,87 @@
           <w:lang w:val="en-GB"/>
         </w:rPr>
         <w:t>cope</w:t>
+      </w:r>
+      <w:bookmarkEnd w:id="6"/>
+    </w:p>
+    <w:p>
+      <w:pPr>
+        <w:rPr>
+          <w:sz w:val="24"/>
+          <w:lang w:val="en-GB"/>
+        </w:rPr>
+      </w:pPr>
+      <w:r>
+        <w:rPr>
+          <w:sz w:val="24"/>
+          <w:lang w:val="en-GB"/>
+        </w:rPr>
+        <w:t xml:space="preserve">We would be </w:t>
+      </w:r>
+      <w:r>
+        <w:rPr>
+          <w:sz w:val="24"/>
+          <w:lang w:val="en-GB"/>
+        </w:rPr>
+        <w:t>concentrating on identifying web bots on e-commerce websites for demonstration purposes but our approach is generalized and can work on any non-social network. As mentioned above, we would be creating our own dataset for training our custom written CNN. We would also be writing crawlers, one for active crawling and the other for subgraph plotting. We might also write web bots for testing purposes. The algorithm that we would be using to detect web bots would be a self-designed CNN whose topology would be optimized using evolutionary techniques.</w:t>
+      </w:r>
+    </w:p>
+    <w:p>
+      <w:pPr>
+        <w:rPr>
+          <w:sz w:val="24"/>
+          <w:lang w:val="en-GB"/>
+        </w:rPr>
+      </w:pPr>
+      <w:r>
+        <w:rPr>
+          <w:sz w:val="24"/>
+          <w:lang w:val="en-GB"/>
+        </w:rPr>
+        <w:br w:type="page"/>
+      </w:r>
+    </w:p>
+    <w:p>
+      <w:pPr>
+        <w:pStyle w:val="Heading1"/>
+        <w:rPr>
+          <w:b/>
+          <w:sz w:val="32"/>
+          <w:lang w:val="en-GB"/>
+        </w:rPr>
+      </w:pPr>
+      <w:bookmarkStart w:id="7" w:name="_Toc4592608"/>
+      <w:r>
+        <w:rPr>
+          <w:b/>
+          <w:sz w:val="32"/>
+          <w:lang w:val="en-GB"/>
+        </w:rPr>
+        <w:lastRenderedPageBreak/>
+        <w:t>References</w:t>
       </w:r>
       <w:bookmarkEnd w:id="7"/>
     </w:p>
     <w:p>
       <w:pPr>
         <w:rPr>
-          <w:sz w:val="24"/>
-          <w:lang w:val="en-GB"/>
+          <w:rFonts w:cstheme="minorHAnsi"/>
+          <w:color w:val="000000"/>
+          <w:sz w:val="24"/>
+          <w:szCs w:val="24"/>
         </w:rPr>
       </w:pPr>
       <w:r>
         <w:rPr>
-          <w:sz w:val="24"/>
-          <w:lang w:val="en-GB"/>
-        </w:rPr>
-        <w:t xml:space="preserve">We would be </w:t>
-      </w:r>
-      <w:r>
-        <w:rPr>
-          <w:sz w:val="24"/>
-          <w:lang w:val="en-GB"/>
-        </w:rPr>
-        <w:t>concentrating on identifying web bots on e-commerce websites for demonstration purposes but our approach is generalized and can work on any non-social network. As mentioned above, we would be creating our own dataset for training our custom written CNN. We would also be writing crawlers, one for active crawling and the other for subgraph plotting. We might also write web bots for testing purposes. The algorithm that we would be using to detect web bots would be a self-designed CNN whose topology would be optimized using evolutionary techniques.</w:t>
-      </w:r>
-    </w:p>
-    <w:p>
-      <w:pPr>
-        <w:rPr>
-          <w:sz w:val="24"/>
-          <w:lang w:val="en-GB"/>
-        </w:rPr>
-      </w:pPr>
-      <w:r>
-        <w:rPr>
-          <w:sz w:val="24"/>
-          <w:lang w:val="en-GB"/>
-        </w:rPr>
-        <w:br w:type="page"/>
-      </w:r>
-    </w:p>
-    <w:p>
-      <w:pPr>
-        <w:pStyle w:val="Heading1"/>
-        <w:rPr>
-          <w:b/>
+          <w:rFonts w:cstheme="minorHAnsi"/>
+          <w:b/>
+          <w:bCs/>
+          <w:color w:val="000000"/>
           <w:sz w:val="32"/>
-          <w:lang w:val="en-GB"/>
-        </w:rPr>
-      </w:pPr>
-      <w:bookmarkStart w:id="8" w:name="_Toc4592608"/>
-      <w:r>
-        <w:rPr>
-          <w:b/>
-          <w:sz w:val="32"/>
-          <w:lang w:val="en-GB"/>
-        </w:rPr>
-        <w:lastRenderedPageBreak/>
-        <w:t>References</w:t>
-      </w:r>
-      <w:bookmarkEnd w:id="8"/>
-    </w:p>
-    <w:p>
-      <w:pPr>
-        <w:rPr>
-          <w:rFonts w:cstheme="minorHAnsi"/>
-          <w:lang w:val="en-GB"/>
-        </w:rPr>
-      </w:pPr>
+          <w:szCs w:val="30"/>
+        </w:rPr>
+        <w:t>BotGraph</w:t>
+      </w:r>
       <w:r>
         <w:rPr>
           <w:rFonts w:cstheme="minorHAnsi"/>
@@ -3381,7 +3420,7 @@
           <w:sz w:val="30"/>
           <w:szCs w:val="30"/>
         </w:rPr>
-        <w:t>BotGraph: Web Bot Detection Based on Sitemap</w:t>
+        <w:t>: Web Bot Detection Based on Sitemap</w:t>
       </w:r>
       <w:r>
         <w:rPr>
@@ -3403,18 +3442,7 @@
           <w:sz w:val="24"/>
           <w:szCs w:val="24"/>
         </w:rPr>
-        <w:t xml:space="preserve">Yang </w:t>
-      </w:r>
-      <w:r>
-        <w:rPr>
-          <w:rFonts w:cstheme="minorHAnsi"/>
-          <w:b/>
-          <w:bCs/>
-          <w:color w:val="000000"/>
-          <w:sz w:val="24"/>
-          <w:szCs w:val="24"/>
-        </w:rPr>
-        <w:t>Luo</w:t>
+        <w:t>Yang Luo</w:t>
       </w:r>
       <w:r>
         <w:rPr>
@@ -3463,18 +3491,7 @@
           <w:sz w:val="24"/>
           <w:szCs w:val="24"/>
         </w:rPr>
-        <w:t xml:space="preserve">Jinwan </w:t>
-      </w:r>
-      <w:r>
-        <w:rPr>
-          <w:rFonts w:cstheme="minorHAnsi"/>
-          <w:b/>
-          <w:bCs/>
-          <w:color w:val="000000"/>
-          <w:sz w:val="24"/>
-          <w:szCs w:val="24"/>
-        </w:rPr>
-        <w:t>Huang</w:t>
+        <w:t>Jinwan Huang</w:t>
       </w:r>
       <w:r>
         <w:rPr>
@@ -3583,6 +3600,96 @@
           <w:szCs w:val="24"/>
         </w:rPr>
         <w:t>Beihang University</w:t>
+      </w:r>
+    </w:p>
+    <w:p>
+      <w:pPr>
+        <w:rPr>
+          <w:sz w:val="24"/>
+          <w:lang w:val="en-GB"/>
+        </w:rPr>
+      </w:pPr>
+      <w:r>
+        <w:rPr>
+          <w:rFonts w:cstheme="minorHAnsi"/>
+          <w:b/>
+          <w:bCs/>
+          <w:color w:val="030303"/>
+          <w:sz w:val="36"/>
+          <w:szCs w:val="36"/>
+        </w:rPr>
+        <w:t>Efficient Parallel Learning Algorithms for Neural Networks</w:t>
+      </w:r>
+      <w:r>
+        <w:rPr>
+          <w:rFonts w:ascii="Times-Bold" w:hAnsi="Times-Bold"/>
+          <w:b/>
+          <w:bCs/>
+          <w:color w:val="030303"/>
+          <w:sz w:val="36"/>
+          <w:szCs w:val="36"/>
+        </w:rPr>
+        <w:br/>
+      </w:r>
+      <w:r>
+        <w:rPr>
+          <w:rFonts w:cstheme="minorHAnsi"/>
+          <w:b/>
+          <w:color w:val="030303"/>
+          <w:sz w:val="24"/>
+          <w:szCs w:val="24"/>
+        </w:rPr>
+        <w:t>Alan H. Kramer and A. Sangiovanni-Vincentelli</w:t>
+      </w:r>
+      <w:r>
+        <w:rPr>
+          <w:rFonts w:cstheme="minorHAnsi"/>
+          <w:color w:val="030303"/>
+        </w:rPr>
+        <w:br/>
+      </w:r>
+      <w:r>
+        <w:rPr>
+          <w:rFonts w:cstheme="minorHAnsi"/>
+          <w:color w:val="030303"/>
+          <w:sz w:val="24"/>
+          <w:szCs w:val="24"/>
+        </w:rPr>
+        <w:t>Department of EECS</w:t>
+      </w:r>
+      <w:r>
+        <w:rPr>
+          <w:rFonts w:cstheme="minorHAnsi"/>
+          <w:color w:val="030303"/>
+        </w:rPr>
+        <w:br/>
+      </w:r>
+      <w:r>
+        <w:rPr>
+          <w:rFonts w:cstheme="minorHAnsi"/>
+          <w:color w:val="030303"/>
+          <w:sz w:val="24"/>
+          <w:szCs w:val="24"/>
+        </w:rPr>
+        <w:t>U.C. Berkeley</w:t>
+      </w:r>
+      <w:bookmarkStart w:id="8" w:name="_GoBack"/>
+      <w:bookmarkEnd w:id="8"/>
+      <w:r>
+        <w:rPr>
+          <w:rFonts w:cstheme="minorHAnsi"/>
+          <w:color w:val="030303"/>
+        </w:rPr>
+        <w:br/>
+      </w:r>
+      <w:r>
+        <w:rPr>
+          <w:rFonts w:cstheme="minorHAnsi"/>
+          <w:color w:val="030303"/>
+          <w:sz w:val="24"/>
+          <w:szCs w:val="24"/>
+        </w:rPr>
+        <w:t>Berkeley, CA 94720</w:t>
       </w:r>
     </w:p>
     <w:sectPr>
@@ -5158,7 +5265,7 @@
 </file>
 
 <file path=customXml/itemProps1.xml><?xml version="1.0" encoding="utf-8"?>
-<ds:datastoreItem xmlns:ds="http://schemas.openxmlformats.org/officeDocument/2006/customXml" ds:itemID="{1D2E0697-EFC6-4D75-A4AB-A7C26B14A43F}">
+<ds:datastoreItem xmlns:ds="http://schemas.openxmlformats.org/officeDocument/2006/customXml" ds:itemID="{CA401434-B154-43A3-ADC8-1F4E4945DD9C}">
   <ds:schemaRefs>
     <ds:schemaRef ds:uri="http://schemas.openxmlformats.org/officeDocument/2006/bibliography"/>
   </ds:schemaRefs>

</xml_diff>